<commit_message>
Update resources and add w8d2
</commit_message>
<xml_diff>
--- a/notes/resources/arrays_resources.docx
+++ b/notes/resources/arrays_resources.docx
@@ -6,30 +6,44 @@
       <w:pPr>
         <w:jc w:val="center"/>
         <w:rPr>
+          <w:rFonts w:ascii="Arial" w:hAnsi="Arial" w:cs="Arial"/>
           <w:b/>
           <w:bCs/>
+          <w:sz w:val="32"/>
+          <w:szCs w:val="32"/>
           <w:u w:val="single"/>
         </w:rPr>
       </w:pPr>
       <w:r>
         <w:rPr>
+          <w:rFonts w:ascii="Arial" w:hAnsi="Arial" w:cs="Arial"/>
           <w:b/>
           <w:bCs/>
+          <w:sz w:val="32"/>
+          <w:szCs w:val="32"/>
           <w:u w:val="single"/>
         </w:rPr>
         <w:t>Crowd-sourced Arrays Resources:</w:t>
       </w:r>
     </w:p>
-    <w:p/>
-    <w:p>
-      <w:pPr>
-        <w:rPr>
+    <w:p>
+      <w:pPr>
+        <w:rPr>
+          <w:rFonts w:ascii="Arial" w:hAnsi="Arial" w:cs="Arial"/>
+        </w:rPr>
+      </w:pPr>
+    </w:p>
+    <w:p>
+      <w:pPr>
+        <w:rPr>
+          <w:rFonts w:ascii="Arial" w:hAnsi="Arial" w:cs="Arial"/>
           <w:b/>
           <w:bCs/>
         </w:rPr>
       </w:pPr>
       <w:r>
         <w:rPr>
+          <w:rFonts w:ascii="Arial" w:hAnsi="Arial" w:cs="Arial"/>
           <w:b/>
           <w:bCs/>
         </w:rPr>
@@ -39,39 +53,60 @@
     <w:p>
       <w:pPr>
         <w:rPr>
+          <w:rFonts w:ascii="Arial" w:hAnsi="Arial" w:cs="Arial"/>
           <w:b/>
           <w:bCs/>
         </w:rPr>
       </w:pPr>
     </w:p>
     <w:p>
+      <w:pPr>
+        <w:rPr>
+          <w:rFonts w:ascii="Arial" w:hAnsi="Arial" w:cs="Arial"/>
+        </w:rPr>
+      </w:pPr>
       <w:hyperlink r:id="rId4" w:history="1">
         <w:r>
           <w:rPr>
             <w:rStyle w:val="Hyperlink"/>
+            <w:rFonts w:ascii="Arial" w:hAnsi="Arial" w:cs="Arial"/>
           </w:rPr>
           <w:t>https://youtu.be/VgtvOGnuG7U</w:t>
         </w:r>
       </w:hyperlink>
       <w:r>
+        <w:rPr>
+          <w:rFonts w:ascii="Arial" w:hAnsi="Arial" w:cs="Arial"/>
+        </w:rPr>
         <w:t xml:space="preserve"> – Joe </w:t>
       </w:r>
       <w:proofErr w:type="spellStart"/>
       <w:r>
+        <w:rPr>
+          <w:rFonts w:ascii="Arial" w:hAnsi="Arial" w:cs="Arial"/>
+        </w:rPr>
         <w:t>Klakus</w:t>
       </w:r>
       <w:proofErr w:type="spellEnd"/>
     </w:p>
-    <w:p/>
-    <w:p>
-      <w:pPr>
-        <w:rPr>
+    <w:p>
+      <w:pPr>
+        <w:rPr>
+          <w:rFonts w:ascii="Arial" w:hAnsi="Arial" w:cs="Arial"/>
+        </w:rPr>
+      </w:pPr>
+    </w:p>
+    <w:p>
+      <w:pPr>
+        <w:rPr>
+          <w:rFonts w:ascii="Arial" w:hAnsi="Arial" w:cs="Arial"/>
           <w:b/>
           <w:bCs/>
         </w:rPr>
       </w:pPr>
       <w:r>
         <w:rPr>
+          <w:rFonts w:ascii="Arial" w:hAnsi="Arial" w:cs="Arial"/>
           <w:b/>
           <w:bCs/>
         </w:rPr>
@@ -81,34 +116,52 @@
     <w:p>
       <w:pPr>
         <w:rPr>
+          <w:rFonts w:ascii="Arial" w:hAnsi="Arial" w:cs="Arial"/>
           <w:b/>
           <w:bCs/>
         </w:rPr>
       </w:pPr>
     </w:p>
     <w:p>
+      <w:pPr>
+        <w:rPr>
+          <w:rFonts w:ascii="Arial" w:hAnsi="Arial" w:cs="Arial"/>
+        </w:rPr>
+      </w:pPr>
       <w:hyperlink r:id="rId5" w:history="1">
         <w:r>
           <w:rPr>
             <w:rStyle w:val="Hyperlink"/>
+            <w:rFonts w:ascii="Arial" w:hAnsi="Arial" w:cs="Arial"/>
           </w:rPr>
           <w:t>https://medium.com/coding-at-dawn/how-to-use-the-spread-operator-in-javascript-b9e4a8b06fab</w:t>
         </w:r>
       </w:hyperlink>
       <w:r>
+        <w:rPr>
+          <w:rFonts w:ascii="Arial" w:hAnsi="Arial" w:cs="Arial"/>
+        </w:rPr>
         <w:t xml:space="preserve"> – Katie Packer</w:t>
       </w:r>
     </w:p>
-    <w:p/>
-    <w:p>
-      <w:pPr>
-        <w:rPr>
+    <w:p>
+      <w:pPr>
+        <w:rPr>
+          <w:rFonts w:ascii="Arial" w:hAnsi="Arial" w:cs="Arial"/>
+        </w:rPr>
+      </w:pPr>
+    </w:p>
+    <w:p>
+      <w:pPr>
+        <w:rPr>
+          <w:rFonts w:ascii="Arial" w:hAnsi="Arial" w:cs="Arial"/>
           <w:b/>
           <w:bCs/>
         </w:rPr>
       </w:pPr>
       <w:r>
         <w:rPr>
+          <w:rFonts w:ascii="Arial" w:hAnsi="Arial" w:cs="Arial"/>
           <w:b/>
           <w:bCs/>
         </w:rPr>
@@ -118,25 +171,163 @@
     <w:p>
       <w:pPr>
         <w:rPr>
+          <w:rFonts w:ascii="Arial" w:hAnsi="Arial" w:cs="Arial"/>
           <w:b/>
           <w:bCs/>
         </w:rPr>
       </w:pPr>
     </w:p>
     <w:p>
+      <w:pPr>
+        <w:rPr>
+          <w:rFonts w:ascii="Arial" w:hAnsi="Arial" w:cs="Arial"/>
+        </w:rPr>
+      </w:pPr>
       <w:hyperlink r:id="rId6" w:history="1">
         <w:r>
           <w:rPr>
             <w:rStyle w:val="Hyperlink"/>
+            <w:rFonts w:ascii="Arial" w:hAnsi="Arial" w:cs="Arial"/>
           </w:rPr>
           <w:t>https://medium.com/geekculture/slice-in-javascript-2a42b32e23e7</w:t>
         </w:r>
       </w:hyperlink>
       <w:r>
+        <w:rPr>
+          <w:rFonts w:ascii="Arial" w:hAnsi="Arial" w:cs="Arial"/>
+        </w:rPr>
         <w:t xml:space="preserve"> – Katie Packer</w:t>
       </w:r>
     </w:p>
-    <w:p/>
+    <w:p>
+      <w:pPr>
+        <w:rPr>
+          <w:rFonts w:ascii="Arial" w:hAnsi="Arial" w:cs="Arial"/>
+        </w:rPr>
+      </w:pPr>
+    </w:p>
+    <w:p>
+      <w:pPr>
+        <w:rPr>
+          <w:rFonts w:ascii="Arial" w:hAnsi="Arial" w:cs="Arial"/>
+        </w:rPr>
+      </w:pPr>
+      <w:r>
+        <w:rPr>
+          <w:rFonts w:ascii="Arial" w:hAnsi="Arial" w:cs="Arial"/>
+          <w:b/>
+          <w:bCs/>
+        </w:rPr>
+        <w:t>Powerful Library for working with arrays</w:t>
+      </w:r>
+    </w:p>
+    <w:p>
+      <w:pPr>
+        <w:rPr>
+          <w:rFonts w:ascii="Arial" w:hAnsi="Arial" w:cs="Arial"/>
+        </w:rPr>
+      </w:pPr>
+    </w:p>
+    <w:p>
+      <w:pPr>
+        <w:rPr>
+          <w:rFonts w:ascii="Arial" w:hAnsi="Arial" w:cs="Arial"/>
+        </w:rPr>
+      </w:pPr>
+      <w:hyperlink r:id="rId7" w:history="1">
+        <w:r>
+          <w:rPr>
+            <w:rStyle w:val="Hyperlink"/>
+            <w:rFonts w:ascii="Arial" w:hAnsi="Arial" w:cs="Arial"/>
+          </w:rPr>
+          <w:t>https://lodash.com/</w:t>
+        </w:r>
+      </w:hyperlink>
+      <w:r>
+        <w:rPr>
+          <w:rFonts w:ascii="Arial" w:hAnsi="Arial" w:cs="Arial"/>
+        </w:rPr>
+        <w:t xml:space="preserve"> </w:t>
+      </w:r>
+      <w:r>
+        <w:rPr>
+          <w:rFonts w:ascii="Arial" w:hAnsi="Arial" w:cs="Arial"/>
+        </w:rPr>
+        <w:t>–</w:t>
+      </w:r>
+      <w:r>
+        <w:rPr>
+          <w:rFonts w:ascii="Arial" w:hAnsi="Arial" w:cs="Arial"/>
+        </w:rPr>
+        <w:t xml:space="preserve"> “</w:t>
+      </w:r>
+      <w:proofErr w:type="gramStart"/>
+      <w:r>
+        <w:rPr>
+          <w:rFonts w:ascii="Arial" w:hAnsi="Arial" w:cs="Arial"/>
+        </w:rPr>
+        <w:t>an</w:t>
+      </w:r>
+      <w:proofErr w:type="gramEnd"/>
+      <w:r>
+        <w:rPr>
+          <w:rFonts w:ascii="Arial" w:hAnsi="Arial" w:cs="Arial"/>
+        </w:rPr>
+        <w:t xml:space="preserve"> </w:t>
+      </w:r>
+      <w:proofErr w:type="spellStart"/>
+      <w:r>
+        <w:rPr>
+          <w:rFonts w:ascii="Arial" w:hAnsi="Arial" w:cs="Arial"/>
+        </w:rPr>
+        <w:t>npm</w:t>
+      </w:r>
+      <w:proofErr w:type="spellEnd"/>
+      <w:r>
+        <w:rPr>
+          <w:rFonts w:ascii="Arial" w:hAnsi="Arial" w:cs="Arial"/>
+        </w:rPr>
+        <w:t xml:space="preserve"> package full of new array, object, string etc. methods</w:t>
+      </w:r>
+      <w:r>
+        <w:rPr>
+          <w:rFonts w:ascii="Arial" w:hAnsi="Arial" w:cs="Arial"/>
+        </w:rPr>
+        <w:t xml:space="preserve">” </w:t>
+      </w:r>
+      <w:r>
+        <w:rPr>
+          <w:rFonts w:ascii="Arial" w:hAnsi="Arial" w:cs="Arial"/>
+        </w:rPr>
+        <w:t>–</w:t>
+      </w:r>
+      <w:r>
+        <w:rPr>
+          <w:rFonts w:ascii="Arial" w:hAnsi="Arial" w:cs="Arial"/>
+        </w:rPr>
+        <w:t xml:space="preserve"> </w:t>
+      </w:r>
+      <w:r>
+        <w:rPr>
+          <w:rFonts w:ascii="Arial" w:hAnsi="Arial" w:cs="Arial"/>
+        </w:rPr>
+        <w:t>Christophe Charbonneau-</w:t>
+      </w:r>
+      <w:proofErr w:type="spellStart"/>
+      <w:r>
+        <w:rPr>
+          <w:rFonts w:ascii="Arial" w:hAnsi="Arial" w:cs="Arial"/>
+        </w:rPr>
+        <w:t>Freeston</w:t>
+      </w:r>
+      <w:proofErr w:type="spellEnd"/>
+      <w:r>
+        <w:rPr>
+          <w:rFonts w:ascii="Arial" w:hAnsi="Arial" w:cs="Arial"/>
+        </w:rPr>
+        <w:t xml:space="preserve"> </w:t>
+      </w:r>
+    </w:p>
     <w:sectPr>
       <w:pgSz w:w="12240" w:h="15840"/>
       <w:pgMar w:top="1440" w:right="1440" w:bottom="1440" w:left="1440" w:header="720" w:footer="720" w:gutter="0"/>
@@ -605,7 +796,6 @@
   <w:style w:type="character" w:default="1" w:styleId="DefaultParagraphFont">
     <w:name w:val="Default Paragraph Font"/>
     <w:uiPriority w:val="1"/>
-    <w:semiHidden/>
     <w:unhideWhenUsed/>
   </w:style>
   <w:style w:type="table" w:default="1" w:styleId="TableNormal">
@@ -667,6 +857,18 @@
     <w:rPr>
       <w:color w:val="0563C1" w:themeColor="hyperlink"/>
       <w:u w:val="single"/>
+    </w:rPr>
+  </w:style>
+  <w:style w:type="character" w:styleId="UnresolvedMention">
+    <w:name w:val="Unresolved Mention"/>
+    <w:basedOn w:val="DefaultParagraphFont"/>
+    <w:uiPriority w:val="99"/>
+    <w:semiHidden/>
+    <w:unhideWhenUsed/>
+    <w:rsid w:val="000221C2"/>
+    <w:rPr>
+      <w:color w:val="605E5C"/>
+      <w:shd w:val="clear" w:color="auto" w:fill="E1DFDD"/>
     </w:rPr>
   </w:style>
 </w:styles>

</xml_diff>